<commit_message>
Ergänzungen am Worddokument für die Zwiachenpräsi
</commit_message>
<xml_diff>
--- a/Protokolle/Zwischenpräsentation.docx
+++ b/Protokolle/Zwischenpräsentation.docx
@@ -229,6 +229,18 @@
         </w:numPr>
       </w:pPr>
       <w:r>
+        <w:t>Einlesen zum Thema Reinforcement-Learning, Q-Learning und Neuronale Netzte</w:t>
+      </w:r>
+    </w:p>
+    <w:p>
+      <w:pPr>
+        <w:pStyle w:val="Listenabsatz"/>
+        <w:numPr>
+          <w:ilvl w:val="0"/>
+          <w:numId w:val="7"/>
+        </w:numPr>
+      </w:pPr>
+      <w:r>
         <w:t>Eigene Implementierung des Spiels</w:t>
       </w:r>
     </w:p>
@@ -287,8 +299,6 @@
       <w:r>
         <w:t>Den Algorithmus haben wir aus einer anderen Implementation übernommen.</w:t>
       </w:r>
-      <w:bookmarkStart w:id="0" w:name="_GoBack"/>
-      <w:bookmarkEnd w:id="0"/>
     </w:p>
     <w:p>
       <w:pPr>
@@ -312,6 +322,42 @@
       </w:pPr>
       <w:r>
         <w:t>Binär-Codierung</w:t>
+      </w:r>
+    </w:p>
+    <w:p>
+      <w:pPr>
+        <w:pStyle w:val="Listenabsatz"/>
+        <w:numPr>
+          <w:ilvl w:val="0"/>
+          <w:numId w:val="7"/>
+        </w:numPr>
+      </w:pPr>
+      <w:r>
+        <w:t>Turnier-Modus</w:t>
+      </w:r>
+    </w:p>
+    <w:p>
+      <w:pPr>
+        <w:pStyle w:val="Listenabsatz"/>
+        <w:numPr>
+          <w:ilvl w:val="1"/>
+          <w:numId w:val="7"/>
+        </w:numPr>
+      </w:pPr>
+      <w:r>
+        <w:t>Zur Auswertung der KI(s) gedacht</w:t>
+      </w:r>
+    </w:p>
+    <w:p>
+      <w:pPr>
+        <w:pStyle w:val="Listenabsatz"/>
+        <w:numPr>
+          <w:ilvl w:val="1"/>
+          <w:numId w:val="7"/>
+        </w:numPr>
+      </w:pPr>
+      <w:r>
+        <w:t>KI lernt in diesem Modus nicht weiter sondern zeig nur wie gut die mit dem bisherigem Training spielen kann</w:t>
       </w:r>
     </w:p>
     <w:p>
@@ -350,7 +396,13 @@
         </w:numPr>
       </w:pPr>
       <w:r>
-        <w:t>4-Gewinnt-Spiel implementiert</w:t>
+        <w:t xml:space="preserve">4-Gewinnt-Spiel </w:t>
+      </w:r>
+      <w:r>
+        <w:t xml:space="preserve">inkl. Turnier-Modus </w:t>
+      </w:r>
+      <w:r>
+        <w:t>implementiert</w:t>
       </w:r>
     </w:p>
     <w:p>
@@ -416,8 +468,22 @@
         </w:numPr>
       </w:pPr>
       <w:r>
+        <w:t>Q-KI trainieren</w:t>
+      </w:r>
+    </w:p>
+    <w:p>
+      <w:pPr>
+        <w:pStyle w:val="Listenabsatz"/>
+        <w:numPr>
+          <w:ilvl w:val="0"/>
+          <w:numId w:val="6"/>
+        </w:numPr>
+      </w:pPr>
+      <w:r>
         <w:t>Neuronale Netzte</w:t>
       </w:r>
+      <w:bookmarkStart w:id="0" w:name="_GoBack"/>
+      <w:bookmarkEnd w:id="0"/>
     </w:p>
     <w:p>
       <w:pPr>

</xml_diff>

<commit_message>
Update Zwischenpräsentationsdokument, nun mit Namen
</commit_message>
<xml_diff>
--- a/Protokolle/Zwischenpräsentation.docx
+++ b/Protokolle/Zwischenpräsentation.docx
@@ -7,14 +7,47 @@
         <w:pStyle w:val="berschrift1"/>
       </w:pPr>
       <w:r>
-        <w:t>Maschinelles Lernen am Spiel Vier Gewinnt</w:t>
-      </w:r>
-    </w:p>
-    <w:p>
-      <w:pPr>
-        <w:pStyle w:val="berschrift2"/>
-      </w:pPr>
-    </w:p>
+        <w:t xml:space="preserve">Maschinelles Lernen am Spiel </w:t>
+      </w:r>
+      <w:r>
+        <w:t>„</w:t>
+      </w:r>
+      <w:r>
+        <w:t>Vier Gewinnt</w:t>
+      </w:r>
+      <w:r>
+        <w:t>“</w:t>
+      </w:r>
+    </w:p>
+    <w:p>
+      <w:pPr>
+        <w:pStyle w:val="berschrift3"/>
+        <w:rPr>
+          <w:sz w:val="22"/>
+        </w:rPr>
+      </w:pPr>
+      <w:r>
+        <w:rPr>
+          <w:sz w:val="22"/>
+        </w:rPr>
+        <w:t xml:space="preserve">BAP von Jonathan </w:t>
+      </w:r>
+      <w:proofErr w:type="spellStart"/>
+      <w:r>
+        <w:rPr>
+          <w:sz w:val="22"/>
+        </w:rPr>
+        <w:t>Cawalla</w:t>
+      </w:r>
+      <w:proofErr w:type="spellEnd"/>
+      <w:r>
+        <w:rPr>
+          <w:sz w:val="22"/>
+        </w:rPr>
+        <w:t>, Lena Gräwe, Ahmad Haschemi und Lena Knickmeier</w:t>
+      </w:r>
+    </w:p>
+    <w:p/>
     <w:p>
       <w:pPr>
         <w:pStyle w:val="berschrift2"/>
@@ -229,11 +262,6 @@
     </w:p>
     <w:p>
       <w:pPr>
-        <w:pStyle w:val="Listenabsatz"/>
-      </w:pPr>
-    </w:p>
-    <w:p>
-      <w:pPr>
         <w:pStyle w:val="berschrift2"/>
       </w:pPr>
       <w:r>
@@ -525,11 +553,8 @@
       <w:pPr>
         <w:pStyle w:val="Listenabsatz"/>
       </w:pPr>
-    </w:p>
-    <w:p>
-      <w:pPr>
-        <w:pStyle w:val="Listenabsatz"/>
-      </w:pPr>
+      <w:bookmarkStart w:id="0" w:name="_GoBack"/>
+      <w:bookmarkEnd w:id="0"/>
     </w:p>
     <w:p>
       <w:pPr>
@@ -622,12 +647,7 @@
         <w:t xml:space="preserve">KI betrachtet bei jedem Zug, die darauffolgenden nächsten Züge und den maximal möglichen Wert, den sie damit erreichen kann und wertet dementsprechend den aktuellen Zug mit </w:t>
       </w:r>
       <w:r>
-        <w:t xml:space="preserve">einem gewissen Lernparameter, der bestimmt </w:t>
-      </w:r>
-      <w:bookmarkStart w:id="0" w:name="_GoBack"/>
-      <w:bookmarkEnd w:id="0"/>
-      <w:r>
-        <w:t>wie wichtig langfristig mögliche Züge sind.</w:t>
+        <w:t>einem gewissen Lernparameter, der bestimmt wie wichtig langfristig mögliche Züge sind.</w:t>
       </w:r>
     </w:p>
     <w:p>
@@ -2367,6 +2387,7 @@
     <w:lsdException w:name="HTML Sample" w:semiHidden="1" w:unhideWhenUsed="1"/>
     <w:lsdException w:name="HTML Typewriter" w:semiHidden="1" w:unhideWhenUsed="1"/>
     <w:lsdException w:name="HTML Variable" w:semiHidden="1" w:unhideWhenUsed="1"/>
+    <w:lsdException w:name="Normal Table" w:semiHidden="1" w:unhideWhenUsed="1"/>
     <w:lsdException w:name="annotation subject" w:semiHidden="1" w:unhideWhenUsed="1"/>
     <w:lsdException w:name="No List" w:semiHidden="1" w:unhideWhenUsed="1"/>
     <w:lsdException w:name="Outline List 1" w:semiHidden="1" w:unhideWhenUsed="1"/>
@@ -2413,8 +2434,10 @@
     <w:lsdException w:name="Table Subtle 2" w:semiHidden="1" w:unhideWhenUsed="1"/>
     <w:lsdException w:name="Table Web 1" w:semiHidden="1" w:unhideWhenUsed="1"/>
     <w:lsdException w:name="Table Web 2" w:semiHidden="1" w:unhideWhenUsed="1"/>
+    <w:lsdException w:name="Table Web 3" w:semiHidden="1" w:unhideWhenUsed="1"/>
     <w:lsdException w:name="Balloon Text" w:semiHidden="1" w:unhideWhenUsed="1"/>
     <w:lsdException w:name="Table Grid" w:uiPriority="39"/>
+    <w:lsdException w:name="Table Theme" w:semiHidden="1" w:unhideWhenUsed="1"/>
     <w:lsdException w:name="Placeholder Text" w:semiHidden="1"/>
     <w:lsdException w:name="No Spacing" w:uiPriority="1" w:qFormat="1"/>
     <w:lsdException w:name="Light Shading" w:uiPriority="60"/>
@@ -2679,6 +2702,28 @@
       <w:szCs w:val="26"/>
     </w:rPr>
   </w:style>
+  <w:style w:type="paragraph" w:styleId="berschrift3">
+    <w:name w:val="heading 3"/>
+    <w:basedOn w:val="Standard"/>
+    <w:next w:val="Standard"/>
+    <w:link w:val="berschrift3Zchn"/>
+    <w:uiPriority w:val="9"/>
+    <w:unhideWhenUsed/>
+    <w:qFormat/>
+    <w:rsid w:val="00E92F64"/>
+    <w:pPr>
+      <w:keepNext/>
+      <w:keepLines/>
+      <w:spacing w:before="40" w:after="0"/>
+      <w:outlineLvl w:val="2"/>
+    </w:pPr>
+    <w:rPr>
+      <w:rFonts w:asciiTheme="majorHAnsi" w:eastAsiaTheme="majorEastAsia" w:hAnsiTheme="majorHAnsi" w:cstheme="majorBidi"/>
+      <w:color w:val="1F4D78" w:themeColor="accent1" w:themeShade="7F"/>
+      <w:sz w:val="24"/>
+      <w:szCs w:val="24"/>
+    </w:rPr>
+  </w:style>
   <w:style w:type="character" w:default="1" w:styleId="Absatz-Standardschriftart">
     <w:name w:val="Default Paragraph Font"/>
     <w:uiPriority w:val="1"/>
@@ -2741,6 +2786,19 @@
       <w:color w:val="2E74B5" w:themeColor="accent1" w:themeShade="BF"/>
       <w:sz w:val="32"/>
       <w:szCs w:val="32"/>
+    </w:rPr>
+  </w:style>
+  <w:style w:type="character" w:customStyle="1" w:styleId="berschrift3Zchn">
+    <w:name w:val="Überschrift 3 Zchn"/>
+    <w:basedOn w:val="Absatz-Standardschriftart"/>
+    <w:link w:val="berschrift3"/>
+    <w:uiPriority w:val="9"/>
+    <w:rsid w:val="00E92F64"/>
+    <w:rPr>
+      <w:rFonts w:asciiTheme="majorHAnsi" w:eastAsiaTheme="majorEastAsia" w:hAnsiTheme="majorHAnsi" w:cstheme="majorBidi"/>
+      <w:color w:val="1F4D78" w:themeColor="accent1" w:themeShade="7F"/>
+      <w:sz w:val="24"/>
+      <w:szCs w:val="24"/>
     </w:rPr>
   </w:style>
 </w:styles>

</xml_diff>